<commit_message>
suppression de la date
</commit_message>
<xml_diff>
--- a/CV LEGMA Nadège last.docx
+++ b/CV LEGMA Nadège last.docx
@@ -2738,32 +2738,6 @@
           <w:szCs w:val="26"/>
         </w:rPr>
       </w:pPr>
-    </w:p>
-    <w:p>
-      <w:pPr>
-        <w:pStyle w:val="puces"/>
-        <w:numPr>
-          <w:ilvl w:val="0"/>
-          <w:numId w:val="0"/>
-        </w:numPr>
-        <w:ind w:firstLine="360"/>
-        <w:jc w:val="both"/>
-        <w:rPr>
-          <w:rStyle w:val="Lienhypertexte"/>
-          <w:rFonts w:ascii="Times New Roman" w:hAnsi="Times New Roman" w:cs="Times New Roman"/>
-          <w:sz w:val="26"/>
-          <w:szCs w:val="26"/>
-        </w:rPr>
-      </w:pPr>
-      <w:r>
-        <w:rPr>
-          <w:rStyle w:val="Lienhypertexte"/>
-          <w:rFonts w:ascii="Times New Roman" w:hAnsi="Times New Roman" w:cs="Times New Roman"/>
-          <w:sz w:val="26"/>
-          <w:szCs w:val="26"/>
-        </w:rPr>
-        <w:t>Dakar le 13-10-2015</w:t>
-      </w:r>
     </w:p>
     <w:p>
       <w:pPr>

</xml_diff>